<commit_message>
Working on Coursework Document
</commit_message>
<xml_diff>
--- a/Cousework Document.docx
+++ b/Cousework Document.docx
@@ -187,223 +187,262 @@
     <w:p>
       <w:pPr>
         <w:pStyle w:val="Title"/>
-        <w:rPr>
-          <w:lang w:val="en-US"/>
-        </w:rPr>
-      </w:pPr>
-      <w:r>
-        <w:rPr>
-          <w:lang w:val="en-US"/>
-        </w:rPr>
-        <w:lastRenderedPageBreak/>
-        <w:br/>
-        <w:t>AHHHHHHHHHHHHHHHHHHHHHHHHHHHHHHHHHHHHHH</w:t>
-      </w:r>
-      <w:r>
-        <w:rPr>
-          <w:lang w:val="en-US"/>
-        </w:rPr>
-        <w:t>H</w:t>
-      </w:r>
-    </w:p>
-    <w:p>
-      <w:pPr>
-        <w:rPr>
-          <w:lang w:val="en-US"/>
-        </w:rPr>
-      </w:pPr>
-    </w:p>
-    <w:p>
-      <w:pPr>
-        <w:rPr>
-          <w:lang w:val="en-US"/>
-        </w:rPr>
-      </w:pPr>
-    </w:p>
-    <w:p>
-      <w:pPr>
-        <w:rPr>
-          <w:lang w:val="en-US"/>
-        </w:rPr>
-      </w:pPr>
-    </w:p>
-    <w:p>
-      <w:pPr>
-        <w:rPr>
-          <w:lang w:val="en-US"/>
-        </w:rPr>
-      </w:pPr>
-    </w:p>
-    <w:p>
-      <w:pPr>
-        <w:rPr>
-          <w:lang w:val="en-US"/>
-        </w:rPr>
-      </w:pPr>
-    </w:p>
-    <w:p>
-      <w:pPr>
-        <w:rPr>
-          <w:lang w:val="en-US"/>
-        </w:rPr>
-      </w:pPr>
-    </w:p>
-    <w:p>
-      <w:pPr>
-        <w:rPr>
-          <w:lang w:val="en-US"/>
-        </w:rPr>
-      </w:pPr>
-    </w:p>
-    <w:p>
-      <w:pPr>
-        <w:rPr>
-          <w:lang w:val="en-US"/>
-        </w:rPr>
-      </w:pPr>
-    </w:p>
-    <w:p>
-      <w:pPr>
-        <w:rPr>
-          <w:lang w:val="en-US"/>
-        </w:rPr>
-      </w:pPr>
-    </w:p>
-    <w:p>
-      <w:pPr>
-        <w:rPr>
-          <w:lang w:val="en-US"/>
-        </w:rPr>
-      </w:pPr>
-    </w:p>
-    <w:p>
-      <w:pPr>
-        <w:rPr>
-          <w:lang w:val="en-US"/>
-        </w:rPr>
-      </w:pPr>
-    </w:p>
-    <w:p>
-      <w:pPr>
-        <w:rPr>
-          <w:lang w:val="en-US"/>
-        </w:rPr>
-      </w:pPr>
-    </w:p>
-    <w:p>
-      <w:pPr>
-        <w:rPr>
-          <w:lang w:val="en-US"/>
-        </w:rPr>
-      </w:pPr>
-    </w:p>
-    <w:p>
-      <w:pPr>
-        <w:rPr>
-          <w:lang w:val="en-US"/>
-        </w:rPr>
-      </w:pPr>
-    </w:p>
-    <w:p>
-      <w:pPr>
-        <w:rPr>
-          <w:lang w:val="en-US"/>
-        </w:rPr>
-      </w:pPr>
-    </w:p>
-    <w:p>
-      <w:pPr>
-        <w:rPr>
-          <w:lang w:val="en-US"/>
-        </w:rPr>
-      </w:pPr>
-    </w:p>
-    <w:p>
-      <w:pPr>
-        <w:rPr>
-          <w:lang w:val="en-US"/>
-        </w:rPr>
-      </w:pPr>
-    </w:p>
-    <w:p>
-      <w:pPr>
-        <w:rPr>
-          <w:lang w:val="en-US"/>
-        </w:rPr>
-      </w:pPr>
-    </w:p>
-    <w:p>
-      <w:pPr>
-        <w:rPr>
-          <w:lang w:val="en-US"/>
-        </w:rPr>
-      </w:pPr>
-    </w:p>
-    <w:p>
-      <w:pPr>
-        <w:rPr>
-          <w:lang w:val="en-US"/>
-        </w:rPr>
-      </w:pPr>
-    </w:p>
-    <w:p>
-      <w:pPr>
-        <w:rPr>
-          <w:lang w:val="en-US"/>
-        </w:rPr>
-      </w:pPr>
-    </w:p>
-    <w:p>
-      <w:pPr>
-        <w:rPr>
-          <w:lang w:val="en-US"/>
-        </w:rPr>
-      </w:pPr>
-    </w:p>
-    <w:p>
-      <w:pPr>
-        <w:rPr>
-          <w:lang w:val="en-US"/>
-        </w:rPr>
-      </w:pPr>
-    </w:p>
-    <w:p>
-      <w:pPr>
-        <w:rPr>
-          <w:lang w:val="en-US"/>
-        </w:rPr>
-      </w:pPr>
-    </w:p>
-    <w:p>
-      <w:pPr>
-        <w:rPr>
-          <w:lang w:val="en-US"/>
-        </w:rPr>
-      </w:pPr>
-    </w:p>
-    <w:p>
-      <w:pPr>
-        <w:rPr>
-          <w:lang w:val="en-US"/>
-        </w:rPr>
-      </w:pPr>
-    </w:p>
-    <w:p>
-      <w:pPr>
-        <w:rPr>
+        <w:jc w:val="center"/>
+        <w:rPr>
+          <w:lang w:val="en-US"/>
+        </w:rPr>
+      </w:pPr>
+    </w:p>
+    <w:p>
+      <w:pPr>
+        <w:rPr>
+          <w:lang w:val="en-US"/>
+        </w:rPr>
+      </w:pPr>
+    </w:p>
+    <w:p>
+      <w:pPr>
+        <w:rPr>
+          <w:lang w:val="en-US"/>
+        </w:rPr>
+      </w:pPr>
+    </w:p>
+    <w:p>
+      <w:pPr>
+        <w:jc w:val="center"/>
+        <w:rPr>
+          <w:b/>
+          <w:bCs/>
           <w:sz w:val="56"/>
           <w:szCs w:val="56"/>
-          <w:lang w:val="en-US"/>
-        </w:rPr>
-      </w:pPr>
-      <w:r>
-        <w:rPr>
+          <w:u w:val="single"/>
+          <w:lang w:val="en-US"/>
+        </w:rPr>
+      </w:pPr>
+      <w:r>
+        <w:rPr>
+          <w:b/>
+          <w:bCs/>
           <w:sz w:val="56"/>
           <w:szCs w:val="56"/>
+          <w:u w:val="single"/>
+          <w:lang w:val="en-US"/>
+        </w:rPr>
+        <w:t>Table of Contents</w:t>
+      </w:r>
+    </w:p>
+    <w:p>
+      <w:pPr>
+        <w:rPr>
+          <w:lang w:val="en-US"/>
+        </w:rPr>
+      </w:pPr>
+    </w:p>
+    <w:p>
+      <w:pPr>
+        <w:rPr>
+          <w:lang w:val="en-US"/>
+        </w:rPr>
+      </w:pPr>
+    </w:p>
+    <w:p>
+      <w:pPr>
+        <w:rPr>
+          <w:lang w:val="en-US"/>
+        </w:rPr>
+      </w:pPr>
+    </w:p>
+    <w:p>
+      <w:pPr>
+        <w:rPr>
+          <w:lang w:val="en-US"/>
+        </w:rPr>
+      </w:pPr>
+    </w:p>
+    <w:p>
+      <w:pPr>
+        <w:rPr>
+          <w:lang w:val="en-US"/>
+        </w:rPr>
+      </w:pPr>
+    </w:p>
+    <w:p>
+      <w:pPr>
+        <w:rPr>
+          <w:lang w:val="en-US"/>
+        </w:rPr>
+      </w:pPr>
+    </w:p>
+    <w:p>
+      <w:pPr>
+        <w:rPr>
+          <w:lang w:val="en-US"/>
+        </w:rPr>
+      </w:pPr>
+    </w:p>
+    <w:p>
+      <w:pPr>
+        <w:rPr>
+          <w:lang w:val="en-US"/>
+        </w:rPr>
+      </w:pPr>
+    </w:p>
+    <w:p>
+      <w:pPr>
+        <w:rPr>
+          <w:lang w:val="en-US"/>
+        </w:rPr>
+      </w:pPr>
+    </w:p>
+    <w:p>
+      <w:pPr>
+        <w:rPr>
+          <w:lang w:val="en-US"/>
+        </w:rPr>
+      </w:pPr>
+    </w:p>
+    <w:p>
+      <w:pPr>
+        <w:rPr>
+          <w:lang w:val="en-US"/>
+        </w:rPr>
+      </w:pPr>
+    </w:p>
+    <w:p>
+      <w:pPr>
+        <w:rPr>
+          <w:lang w:val="en-US"/>
+        </w:rPr>
+      </w:pPr>
+    </w:p>
+    <w:p>
+      <w:pPr>
+        <w:rPr>
+          <w:lang w:val="en-US"/>
+        </w:rPr>
+      </w:pPr>
+    </w:p>
+    <w:p>
+      <w:pPr>
+        <w:rPr>
+          <w:lang w:val="en-US"/>
+        </w:rPr>
+      </w:pPr>
+    </w:p>
+    <w:p>
+      <w:pPr>
+        <w:rPr>
+          <w:lang w:val="en-US"/>
+        </w:rPr>
+      </w:pPr>
+    </w:p>
+    <w:p>
+      <w:pPr>
+        <w:rPr>
+          <w:lang w:val="en-US"/>
+        </w:rPr>
+      </w:pPr>
+    </w:p>
+    <w:p>
+      <w:pPr>
+        <w:rPr>
+          <w:lang w:val="en-US"/>
+        </w:rPr>
+      </w:pPr>
+    </w:p>
+    <w:p>
+      <w:pPr>
+        <w:rPr>
+          <w:lang w:val="en-US"/>
+        </w:rPr>
+      </w:pPr>
+    </w:p>
+    <w:p>
+      <w:pPr>
+        <w:rPr>
+          <w:lang w:val="en-US"/>
+        </w:rPr>
+      </w:pPr>
+    </w:p>
+    <w:p>
+      <w:pPr>
+        <w:rPr>
+          <w:lang w:val="en-US"/>
+        </w:rPr>
+      </w:pPr>
+    </w:p>
+    <w:p>
+      <w:pPr>
+        <w:rPr>
+          <w:lang w:val="en-US"/>
+        </w:rPr>
+      </w:pPr>
+    </w:p>
+    <w:p>
+      <w:pPr>
+        <w:rPr>
+          <w:lang w:val="en-US"/>
+        </w:rPr>
+      </w:pPr>
+    </w:p>
+    <w:p>
+      <w:pPr>
+        <w:rPr>
+          <w:lang w:val="en-US"/>
+        </w:rPr>
+      </w:pPr>
+    </w:p>
+    <w:p>
+      <w:pPr>
+        <w:rPr>
+          <w:lang w:val="en-US"/>
+        </w:rPr>
+      </w:pPr>
+    </w:p>
+    <w:p>
+      <w:pPr>
+        <w:rPr>
+          <w:lang w:val="en-US"/>
+        </w:rPr>
+      </w:pPr>
+    </w:p>
+    <w:p>
+      <w:pPr>
+        <w:rPr>
+          <w:lang w:val="en-US"/>
+        </w:rPr>
+      </w:pPr>
+    </w:p>
+    <w:p>
+      <w:pPr>
+        <w:rPr>
+          <w:lang w:val="en-US"/>
+        </w:rPr>
+      </w:pPr>
+    </w:p>
+    <w:p>
+      <w:pPr>
+        <w:jc w:val="center"/>
+        <w:rPr>
+          <w:b/>
+          <w:bCs/>
+          <w:sz w:val="56"/>
+          <w:szCs w:val="56"/>
+          <w:u w:val="single"/>
+          <w:lang w:val="en-US"/>
+        </w:rPr>
+      </w:pPr>
+      <w:r>
+        <w:rPr>
+          <w:b/>
+          <w:bCs/>
+          <w:sz w:val="56"/>
+          <w:szCs w:val="56"/>
+          <w:u w:val="single"/>
           <w:lang w:val="en-US"/>
         </w:rPr>
         <w:lastRenderedPageBreak/>
-        <w:t>Chapter 1: Definition of the Problem.</w:t>
+        <w:t>Definition of the Problem.</w:t>
       </w:r>
     </w:p>
     <w:p>
@@ -995,7 +1034,23 @@
           <w:szCs w:val="32"/>
           <w:lang w:val="en-US"/>
         </w:rPr>
-        <w:t xml:space="preserve"> five functions which include:</w:t>
+        <w:t xml:space="preserve"> </w:t>
+      </w:r>
+      <w:r>
+        <w:rPr>
+          <w:sz w:val="32"/>
+          <w:szCs w:val="32"/>
+          <w:lang w:val="en-US"/>
+        </w:rPr>
+        <w:t>six</w:t>
+      </w:r>
+      <w:r>
+        <w:rPr>
+          <w:sz w:val="32"/>
+          <w:szCs w:val="32"/>
+          <w:lang w:val="en-US"/>
+        </w:rPr>
+        <w:t xml:space="preserve"> functions which include:</w:t>
       </w:r>
     </w:p>
     <w:p>
@@ -1018,6 +1073,214 @@
           <w:lang w:val="en-US"/>
         </w:rPr>
         <w:t>outputInfo(String input, String output, String encoder): When triggered, this function will output information about the inputted string, the outputted string and the encoder.</w:t>
+      </w:r>
+    </w:p>
+    <w:p>
+      <w:pPr>
+        <w:pStyle w:val="ListParagraph"/>
+        <w:numPr>
+          <w:ilvl w:val="0"/>
+          <w:numId w:val="9"/>
+        </w:numPr>
+        <w:rPr>
+          <w:sz w:val="32"/>
+          <w:szCs w:val="32"/>
+          <w:lang w:val="en-US"/>
+        </w:rPr>
+      </w:pPr>
+      <w:r>
+        <w:rPr>
+          <w:sz w:val="32"/>
+          <w:szCs w:val="32"/>
+          <w:lang w:val="en-US"/>
+        </w:rPr>
+        <w:t xml:space="preserve">Base64(String text): When triggered this function will use the Base64 class found in at </w:t>
+      </w:r>
+      <w:r>
+        <w:rPr>
+          <w:b/>
+          <w:bCs/>
+          <w:sz w:val="32"/>
+          <w:szCs w:val="32"/>
+          <w:lang w:val="en-US"/>
+        </w:rPr>
+        <w:t xml:space="preserve">java.util.Base64 </w:t>
+      </w:r>
+      <w:r>
+        <w:rPr>
+          <w:sz w:val="32"/>
+          <w:szCs w:val="32"/>
+          <w:lang w:val="en-US"/>
+        </w:rPr>
+        <w:t xml:space="preserve">to encode </w:t>
+      </w:r>
+      <w:r>
+        <w:rPr>
+          <w:sz w:val="32"/>
+          <w:szCs w:val="32"/>
+          <w:lang w:val="en-US"/>
+        </w:rPr>
+        <w:t>the given string.</w:t>
+      </w:r>
+      <w:r>
+        <w:rPr>
+          <w:sz w:val="32"/>
+          <w:szCs w:val="32"/>
+          <w:lang w:val="en-US"/>
+        </w:rPr>
+        <w:t xml:space="preserve"> It will then output the encoded string into the console.</w:t>
+      </w:r>
+    </w:p>
+    <w:p>
+      <w:pPr>
+        <w:pStyle w:val="ListParagraph"/>
+        <w:numPr>
+          <w:ilvl w:val="0"/>
+          <w:numId w:val="9"/>
+        </w:numPr>
+        <w:rPr>
+          <w:sz w:val="32"/>
+          <w:szCs w:val="32"/>
+          <w:lang w:val="en-US"/>
+        </w:rPr>
+      </w:pPr>
+      <w:r>
+        <w:rPr>
+          <w:sz w:val="32"/>
+          <w:szCs w:val="32"/>
+          <w:lang w:val="en-US"/>
+        </w:rPr>
+        <w:t>DAscii(String text): When triggered this function will convert the given string into a Decimal ASCII string.</w:t>
+      </w:r>
+    </w:p>
+    <w:p>
+      <w:pPr>
+        <w:pStyle w:val="ListParagraph"/>
+        <w:numPr>
+          <w:ilvl w:val="0"/>
+          <w:numId w:val="9"/>
+        </w:numPr>
+        <w:rPr>
+          <w:sz w:val="32"/>
+          <w:szCs w:val="32"/>
+          <w:lang w:val="en-US"/>
+        </w:rPr>
+      </w:pPr>
+      <w:r>
+        <w:rPr>
+          <w:sz w:val="32"/>
+          <w:szCs w:val="32"/>
+          <w:lang w:val="en-US"/>
+        </w:rPr>
+        <w:t>Binary</w:t>
+      </w:r>
+      <w:r>
+        <w:rPr>
+          <w:sz w:val="32"/>
+          <w:szCs w:val="32"/>
+          <w:lang w:val="en-US"/>
+        </w:rPr>
+        <w:t>(String text): When triggered, this function will convert the inputted string to its binary equivalent.</w:t>
+      </w:r>
+      <w:r>
+        <w:rPr>
+          <w:sz w:val="32"/>
+          <w:szCs w:val="32"/>
+          <w:lang w:val="en-US"/>
+        </w:rPr>
+        <w:t xml:space="preserve"> It will then output the binary </w:t>
+      </w:r>
+      <w:r>
+        <w:rPr>
+          <w:sz w:val="32"/>
+          <w:szCs w:val="32"/>
+          <w:lang w:val="en-US"/>
+        </w:rPr>
+        <w:t>value</w:t>
+      </w:r>
+      <w:r>
+        <w:rPr>
+          <w:sz w:val="32"/>
+          <w:szCs w:val="32"/>
+          <w:lang w:val="en-US"/>
+        </w:rPr>
+        <w:t>.</w:t>
+      </w:r>
+    </w:p>
+    <w:p>
+      <w:pPr>
+        <w:pStyle w:val="ListParagraph"/>
+        <w:numPr>
+          <w:ilvl w:val="0"/>
+          <w:numId w:val="9"/>
+        </w:numPr>
+        <w:rPr>
+          <w:sz w:val="32"/>
+          <w:szCs w:val="32"/>
+          <w:lang w:val="en-US"/>
+        </w:rPr>
+      </w:pPr>
+      <w:r>
+        <w:rPr>
+          <w:sz w:val="32"/>
+          <w:szCs w:val="32"/>
+          <w:lang w:val="en-US"/>
+        </w:rPr>
+        <w:t>CaesarCipher(String text): When triggered this function will convert the given string into its Caesar Cipher equivalent</w:t>
+      </w:r>
+      <w:r>
+        <w:rPr>
+          <w:sz w:val="32"/>
+          <w:szCs w:val="32"/>
+          <w:lang w:val="en-US"/>
+        </w:rPr>
+        <w:t>, it does this by increasing the value of every character in the string which will give the next character</w:t>
+      </w:r>
+      <w:r>
+        <w:rPr>
+          <w:sz w:val="32"/>
+          <w:szCs w:val="32"/>
+          <w:lang w:val="en-US"/>
+        </w:rPr>
+        <w:t>.</w:t>
+      </w:r>
+      <w:r>
+        <w:rPr>
+          <w:sz w:val="32"/>
+          <w:szCs w:val="32"/>
+          <w:lang w:val="en-US"/>
+        </w:rPr>
+        <w:t xml:space="preserve"> It will then output the encoded string.</w:t>
+      </w:r>
+    </w:p>
+    <w:p>
+      <w:pPr>
+        <w:pStyle w:val="ListParagraph"/>
+        <w:numPr>
+          <w:ilvl w:val="0"/>
+          <w:numId w:val="9"/>
+        </w:numPr>
+        <w:rPr>
+          <w:sz w:val="32"/>
+          <w:szCs w:val="32"/>
+          <w:lang w:val="en-US"/>
+        </w:rPr>
+      </w:pPr>
+      <w:r>
+        <w:rPr>
+          <w:sz w:val="32"/>
+          <w:szCs w:val="32"/>
+          <w:lang w:val="en-US"/>
+        </w:rPr>
+        <w:t xml:space="preserve">Reverse(String text): When triggered this function will </w:t>
+      </w:r>
+      <w:r>
+        <w:rPr>
+          <w:sz w:val="32"/>
+          <w:szCs w:val="32"/>
+          <w:lang w:val="en-US"/>
+        </w:rPr>
+        <w:t>reverse the given string. It will then output the result.</w:t>
       </w:r>
     </w:p>
     <w:sectPr>
@@ -2306,7 +2569,6 @@
   <w:style w:type="character" w:default="1" w:styleId="DefaultParagraphFont">
     <w:name w:val="Default Paragraph Font"/>
     <w:uiPriority w:val="1"/>
-    <w:semiHidden/>
     <w:unhideWhenUsed/>
   </w:style>
   <w:style w:type="table" w:default="1" w:styleId="TableNormal">

</xml_diff>